<commit_message>
Adicionando respostas do quiz da semana 5
</commit_message>
<xml_diff>
--- a/course-3/Programming 1 Week 5.docx
+++ b/course-3/Programming 1 Week 5.docx
@@ -25,7 +25,7 @@
       </w:pPr>
       <w:r>
         <w:rPr>
-          <w:color w:val="333333"/>
+          <w:color w:val="00ff00"/>
           <w:sz w:val="21"/>
           <w:szCs w:val="21"/>
           <w:highlight w:val="white"/>
@@ -41,7 +41,7 @@
       </w:pPr>
       <w:r>
         <w:rPr>
-          <w:color w:val="333333"/>
+          <w:color w:val="00ff00"/>
           <w:sz w:val="21"/>
           <w:szCs w:val="21"/>
           <w:highlight w:val="white"/>
@@ -58,7 +58,7 @@
       <w:r>
         <w:rPr>
           <w:b w:val="1"/>
-          <w:color w:val="333333"/>
+          <w:color w:val="00ff00"/>
           <w:sz w:val="21"/>
           <w:szCs w:val="21"/>
           <w:highlight w:val="white"/>
@@ -74,7 +74,7 @@
       </w:pPr>
       <w:r>
         <w:rPr>
-          <w:color w:val="333333"/>
+          <w:color w:val="00ff00"/>
           <w:sz w:val="21"/>
           <w:szCs w:val="21"/>
           <w:highlight w:val="white"/>
@@ -124,7 +124,7 @@
       </w:pPr>
       <w:r>
         <w:rPr>
-          <w:color w:val="333333"/>
+          <w:color w:val="00ff00"/>
           <w:sz w:val="21"/>
           <w:szCs w:val="21"/>
           <w:highlight w:val="white"/>
@@ -140,7 +140,7 @@
       </w:pPr>
       <w:r>
         <w:rPr>
-          <w:color w:val="333333"/>
+          <w:color w:val="00ff00"/>
           <w:sz w:val="21"/>
           <w:szCs w:val="21"/>
           <w:highlight w:val="white"/>
@@ -157,7 +157,7 @@
       <w:r>
         <w:rPr>
           <w:b w:val="1"/>
-          <w:color w:val="333333"/>
+          <w:color w:val="00ff00"/>
           <w:sz w:val="21"/>
           <w:szCs w:val="21"/>
           <w:highlight w:val="white"/>
@@ -173,7 +173,7 @@
       </w:pPr>
       <w:r>
         <w:rPr>
-          <w:color w:val="333333"/>
+          <w:color w:val="00ff00"/>
           <w:sz w:val="21"/>
           <w:szCs w:val="21"/>
           <w:highlight w:val="white"/>
@@ -241,6 +241,7 @@
       </w:pPr>
       <w:r>
         <w:rPr>
+          <w:color w:val="00ff00"/>
           <w:rtl w:val="0"/>
         </w:rPr>
         <w:t xml:space="preserve">1618</w:t>
@@ -291,6 +292,7 @@
       </w:pPr>
       <w:r>
         <w:rPr>
+          <w:color w:val="00ff00"/>
           <w:rtl w:val="0"/>
         </w:rPr>
         <w:t xml:space="preserve">46990000</w:t>
@@ -343,7 +345,7 @@
       <w:r>
         <w:rPr>
           <w:b w:val="1"/>
-          <w:color w:val="333333"/>
+          <w:color w:val="00ff00"/>
           <w:sz w:val="21"/>
           <w:szCs w:val="21"/>
           <w:highlight w:val="white"/>
@@ -359,7 +361,7 @@
       </w:pPr>
       <w:r>
         <w:rPr>
-          <w:color w:val="333333"/>
+          <w:color w:val="00ff00"/>
           <w:sz w:val="21"/>
           <w:szCs w:val="21"/>
           <w:highlight w:val="white"/>
@@ -375,7 +377,7 @@
       </w:pPr>
       <w:r>
         <w:rPr>
-          <w:color w:val="333333"/>
+          <w:color w:val="00ff00"/>
           <w:sz w:val="21"/>
           <w:szCs w:val="21"/>
           <w:highlight w:val="white"/>
@@ -391,7 +393,7 @@
       </w:pPr>
       <w:r>
         <w:rPr>
-          <w:color w:val="333333"/>
+          <w:color w:val="00ff00"/>
           <w:sz w:val="21"/>
           <w:szCs w:val="21"/>
           <w:highlight w:val="white"/>
@@ -407,7 +409,7 @@
       </w:pPr>
       <w:r>
         <w:rPr>
-          <w:color w:val="333333"/>
+          <w:color w:val="00ff00"/>
           <w:sz w:val="21"/>
           <w:szCs w:val="21"/>
           <w:highlight w:val="white"/>
@@ -462,7 +464,7 @@
       </w:pPr>
       <w:r>
         <w:rPr>
-          <w:color w:val="333333"/>
+          <w:color w:val="00ff00"/>
           <w:sz w:val="21"/>
           <w:szCs w:val="21"/>
           <w:highlight w:val="white"/>
@@ -478,7 +480,7 @@
       </w:pPr>
       <w:r>
         <w:rPr>
-          <w:color w:val="333333"/>
+          <w:color w:val="00ff00"/>
           <w:sz w:val="21"/>
           <w:szCs w:val="21"/>
           <w:highlight w:val="white"/>
@@ -495,7 +497,7 @@
       <w:r>
         <w:rPr>
           <w:b w:val="1"/>
-          <w:color w:val="333333"/>
+          <w:color w:val="00ff00"/>
           <w:sz w:val="21"/>
           <w:szCs w:val="21"/>
           <w:highlight w:val="white"/>
@@ -511,7 +513,7 @@
       </w:pPr>
       <w:r>
         <w:rPr>
-          <w:color w:val="333333"/>
+          <w:color w:val="00ff00"/>
           <w:sz w:val="21"/>
           <w:szCs w:val="21"/>
           <w:highlight w:val="white"/>
@@ -527,7 +529,7 @@
       </w:pPr>
       <w:r>
         <w:rPr>
-          <w:color w:val="333333"/>
+          <w:color w:val="00ff00"/>
           <w:sz w:val="21"/>
           <w:szCs w:val="21"/>
           <w:highlight w:val="white"/>
@@ -577,7 +579,7 @@
       </w:pPr>
       <w:r>
         <w:rPr>
-          <w:color w:val="333333"/>
+          <w:color w:val="00ff00"/>
           <w:sz w:val="21"/>
           <w:szCs w:val="21"/>
           <w:highlight w:val="white"/>
@@ -594,7 +596,7 @@
       <w:r>
         <w:rPr>
           <w:b w:val="1"/>
-          <w:color w:val="333333"/>
+          <w:color w:val="00ff00"/>
           <w:sz w:val="21"/>
           <w:szCs w:val="21"/>
           <w:highlight w:val="white"/>
@@ -650,7 +652,7 @@
       <w:r>
         <w:rPr>
           <w:b w:val="1"/>
-          <w:color w:val="333333"/>
+          <w:color w:val="00ff00"/>
           <w:sz w:val="21"/>
           <w:szCs w:val="21"/>
           <w:highlight w:val="white"/>
@@ -666,7 +668,7 @@
       </w:pPr>
       <w:r>
         <w:rPr>
-          <w:color w:val="333333"/>
+          <w:color w:val="00ff00"/>
           <w:sz w:val="21"/>
           <w:szCs w:val="21"/>
           <w:highlight w:val="white"/>
@@ -721,7 +723,7 @@
       </w:pPr>
       <w:r>
         <w:rPr>
-          <w:color w:val="333333"/>
+          <w:color w:val="00ff00"/>
           <w:sz w:val="21"/>
           <w:szCs w:val="21"/>
           <w:highlight w:val="white"/>
@@ -738,7 +740,7 @@
       <w:r>
         <w:rPr>
           <w:b w:val="1"/>
-          <w:color w:val="333333"/>
+          <w:color w:val="00ff00"/>
           <w:sz w:val="21"/>
           <w:szCs w:val="21"/>
           <w:highlight w:val="white"/>

</xml_diff>